<commit_message>
updated objective for house price prediction analysis
</commit_message>
<xml_diff>
--- a/data_mining_proj/house_prices_india_analytics_india_dataset/House Price Prediction Dataset Analysis.docx
+++ b/data_mining_proj/house_prices_india_analytics_india_dataset/House Price Prediction Dataset Analysis.docx
@@ -220,6 +220,95 @@
     </w:p>
     <w:p>
       <w:pPr>
+        <w:pStyle w:val="Heading1"/>
+        <w:numPr>
+          <w:ilvl w:val="0"/>
+          <w:numId w:val="3"/>
+        </w:numPr>
+        <w:shd w:val="clear" w:color="auto" w:fill="FFFFFF"/>
+        <w:spacing w:before="0" w:after="60" w:line="840" w:lineRule="atLeast"/>
+        <w:rPr>
+          <w:rFonts w:ascii="Arial Rounded MT Bold" w:hAnsi="Arial Rounded MT Bold" w:cs="Helvetica"/>
+          <w:color w:val="292929"/>
+          <w:spacing w:val="-3"/>
+          <w:sz w:val="36"/>
+          <w:szCs w:val="36"/>
+        </w:rPr>
+      </w:pPr>
+      <w:r>
+        <w:rPr>
+          <w:rFonts w:ascii="Arial Rounded MT Bold" w:hAnsi="Arial Rounded MT Bold" w:cs="Helvetica"/>
+          <w:color w:val="292929"/>
+          <w:spacing w:val="-3"/>
+          <w:sz w:val="36"/>
+          <w:szCs w:val="36"/>
+        </w:rPr>
+        <w:t>Objectives</w:t>
+      </w:r>
+    </w:p>
+    <w:p>
+      <w:pPr>
+        <w:pStyle w:val="ListParagraph"/>
+        <w:numPr>
+          <w:ilvl w:val="0"/>
+          <w:numId w:val="4"/>
+        </w:numPr>
+        <w:rPr>
+          <w:sz w:val="28"/>
+          <w:szCs w:val="28"/>
+        </w:rPr>
+      </w:pPr>
+      <w:r>
+        <w:rPr>
+          <w:sz w:val="28"/>
+          <w:szCs w:val="28"/>
+        </w:rPr>
+        <w:t>Since the</w:t>
+      </w:r>
+      <w:r>
+        <w:rPr>
+          <w:sz w:val="28"/>
+          <w:szCs w:val="28"/>
+        </w:rPr>
+        <w:t xml:space="preserve"> buyers are just not concerned about the </w:t>
+      </w:r>
+      <w:r>
+        <w:rPr>
+          <w:sz w:val="28"/>
+          <w:szCs w:val="28"/>
+        </w:rPr>
+        <w:t>size (</w:t>
+      </w:r>
+      <w:r>
+        <w:rPr>
+          <w:sz w:val="28"/>
+          <w:szCs w:val="28"/>
+        </w:rPr>
+        <w:t xml:space="preserve">square feet) of the house and there are various other factors that play a key role to decide the price of a house/property. </w:t>
+      </w:r>
+    </w:p>
+    <w:p>
+      <w:pPr>
+        <w:pStyle w:val="ListParagraph"/>
+        <w:numPr>
+          <w:ilvl w:val="0"/>
+          <w:numId w:val="4"/>
+        </w:numPr>
+        <w:rPr>
+          <w:sz w:val="28"/>
+          <w:szCs w:val="28"/>
+        </w:rPr>
+      </w:pPr>
+      <w:r>
+        <w:rPr>
+          <w:sz w:val="28"/>
+          <w:szCs w:val="28"/>
+        </w:rPr>
+        <w:t xml:space="preserve">It can be extremely difficult to figure out the right set of attributes that are contributing to understanding the buyer's behavior. </w:t>
+      </w:r>
+    </w:p>
+    <w:p>
+      <w:pPr>
         <w:pStyle w:val="ListParagraph"/>
         <w:numPr>
           <w:ilvl w:val="0"/>
@@ -282,95 +371,8 @@
         </w:rPr>
         <w:t>.</w:t>
       </w:r>
-    </w:p>
-    <w:p>
-      <w:pPr>
-        <w:pStyle w:val="Heading1"/>
-        <w:numPr>
-          <w:ilvl w:val="0"/>
-          <w:numId w:val="3"/>
-        </w:numPr>
-        <w:shd w:val="clear" w:color="auto" w:fill="FFFFFF"/>
-        <w:spacing w:before="0" w:after="60" w:line="840" w:lineRule="atLeast"/>
-        <w:rPr>
-          <w:rFonts w:ascii="Arial Rounded MT Bold" w:hAnsi="Arial Rounded MT Bold" w:cs="Helvetica"/>
-          <w:color w:val="292929"/>
-          <w:spacing w:val="-3"/>
-          <w:sz w:val="36"/>
-          <w:szCs w:val="36"/>
-        </w:rPr>
-      </w:pPr>
-      <w:r>
-        <w:rPr>
-          <w:rFonts w:ascii="Arial Rounded MT Bold" w:hAnsi="Arial Rounded MT Bold" w:cs="Helvetica"/>
-          <w:color w:val="292929"/>
-          <w:spacing w:val="-3"/>
-          <w:sz w:val="36"/>
-          <w:szCs w:val="36"/>
-        </w:rPr>
-        <w:t>Objectives</w:t>
-      </w:r>
-    </w:p>
-    <w:p>
-      <w:pPr>
-        <w:pStyle w:val="ListParagraph"/>
-        <w:numPr>
-          <w:ilvl w:val="0"/>
-          <w:numId w:val="4"/>
-        </w:numPr>
-        <w:rPr>
-          <w:sz w:val="28"/>
-          <w:szCs w:val="28"/>
-        </w:rPr>
-      </w:pPr>
-      <w:r>
-        <w:rPr>
-          <w:sz w:val="28"/>
-          <w:szCs w:val="28"/>
-        </w:rPr>
-        <w:t>Since the</w:t>
-      </w:r>
-      <w:r>
-        <w:rPr>
-          <w:sz w:val="28"/>
-          <w:szCs w:val="28"/>
-        </w:rPr>
-        <w:t xml:space="preserve"> buyers are just not concerned about the </w:t>
-      </w:r>
-      <w:r>
-        <w:rPr>
-          <w:sz w:val="28"/>
-          <w:szCs w:val="28"/>
-        </w:rPr>
-        <w:t>size (</w:t>
-      </w:r>
-      <w:r>
-        <w:rPr>
-          <w:sz w:val="28"/>
-          <w:szCs w:val="28"/>
-        </w:rPr>
-        <w:t xml:space="preserve">square feet) of the house and there are various other factors that play a key role to decide the price of a house/property. </w:t>
-      </w:r>
-    </w:p>
-    <w:p>
-      <w:pPr>
-        <w:pStyle w:val="ListParagraph"/>
-        <w:numPr>
-          <w:ilvl w:val="0"/>
-          <w:numId w:val="4"/>
-        </w:numPr>
-        <w:rPr>
-          <w:sz w:val="28"/>
-          <w:szCs w:val="28"/>
-        </w:rPr>
-      </w:pPr>
-      <w:r>
-        <w:rPr>
-          <w:sz w:val="28"/>
-          <w:szCs w:val="28"/>
-        </w:rPr>
-        <w:t xml:space="preserve">It can be extremely difficult to figure out the right set of attributes that are contributing to understanding the buyer's behavior. </w:t>
-      </w:r>
+      <w:bookmarkStart w:id="0" w:name="_GoBack"/>
+      <w:bookmarkEnd w:id="0"/>
     </w:p>
     <w:p>
       <w:pPr>
@@ -499,19 +501,7 @@
           <w:szCs w:val="36"/>
         </w:rPr>
         <w:lastRenderedPageBreak/>
-        <w:t>A</w:t>
-      </w:r>
-      <w:bookmarkStart w:id="0" w:name="_GoBack"/>
-      <w:bookmarkEnd w:id="0"/>
-      <w:r>
-        <w:rPr>
-          <w:rFonts w:ascii="Arial Rounded MT Bold" w:hAnsi="Arial Rounded MT Bold" w:cs="Helvetica"/>
-          <w:color w:val="292929"/>
-          <w:spacing w:val="-3"/>
-          <w:sz w:val="36"/>
-          <w:szCs w:val="36"/>
-        </w:rPr>
-        <w:t>ttributes Description</w:t>
+        <w:t>Attributes Description</w:t>
       </w:r>
     </w:p>
     <w:tbl>
@@ -1873,9 +1863,9 @@
         <w:tblLook w:val="04A0" w:firstRow="1" w:lastRow="0" w:firstColumn="1" w:lastColumn="0" w:noHBand="0" w:noVBand="1"/>
       </w:tblPr>
       <w:tblGrid>
-        <w:gridCol w:w="2425"/>
-        <w:gridCol w:w="2829"/>
-        <w:gridCol w:w="2425"/>
+        <w:gridCol w:w="2626"/>
+        <w:gridCol w:w="3066"/>
+        <w:gridCol w:w="2626"/>
       </w:tblGrid>
       <w:tr>
         <w:trPr>
@@ -1902,16 +1892,16 @@
               <w:rPr>
                 <w:rFonts w:ascii="Calibri" w:eastAsia="Times New Roman" w:hAnsi="Calibri" w:cs="Calibri"/>
                 <w:color w:val="FFFFFF"/>
-                <w:sz w:val="22"/>
-                <w:szCs w:val="22"/>
+                <w:sz w:val="24"/>
+                <w:szCs w:val="24"/>
               </w:rPr>
             </w:pPr>
             <w:r>
               <w:rPr>
                 <w:rFonts w:ascii="Calibri" w:eastAsia="Times New Roman" w:hAnsi="Calibri" w:cs="Calibri"/>
                 <w:color w:val="FFFFFF"/>
-                <w:sz w:val="22"/>
-                <w:szCs w:val="22"/>
+                <w:sz w:val="24"/>
+                <w:szCs w:val="24"/>
               </w:rPr>
               <w:t>Target Column Name</w:t>
             </w:r>
@@ -1938,16 +1928,16 @@
               <w:rPr>
                 <w:rFonts w:ascii="Calibri" w:eastAsia="Times New Roman" w:hAnsi="Calibri" w:cs="Calibri"/>
                 <w:color w:val="FFFFFF"/>
-                <w:sz w:val="22"/>
-                <w:szCs w:val="22"/>
+                <w:sz w:val="24"/>
+                <w:szCs w:val="24"/>
               </w:rPr>
             </w:pPr>
             <w:r>
               <w:rPr>
                 <w:rFonts w:ascii="Calibri" w:eastAsia="Times New Roman" w:hAnsi="Calibri" w:cs="Calibri"/>
                 <w:color w:val="FFFFFF"/>
-                <w:sz w:val="22"/>
-                <w:szCs w:val="22"/>
+                <w:sz w:val="24"/>
+                <w:szCs w:val="24"/>
               </w:rPr>
               <w:t>Transformation</w:t>
             </w:r>
@@ -1974,16 +1964,16 @@
               <w:rPr>
                 <w:rFonts w:ascii="Calibri" w:eastAsia="Times New Roman" w:hAnsi="Calibri" w:cs="Calibri"/>
                 <w:color w:val="FFFFFF"/>
-                <w:sz w:val="22"/>
-                <w:szCs w:val="22"/>
+                <w:sz w:val="24"/>
+                <w:szCs w:val="24"/>
               </w:rPr>
             </w:pPr>
             <w:r>
               <w:rPr>
                 <w:rFonts w:ascii="Calibri" w:eastAsia="Times New Roman" w:hAnsi="Calibri" w:cs="Calibri"/>
                 <w:color w:val="FFFFFF"/>
-                <w:sz w:val="22"/>
-                <w:szCs w:val="22"/>
+                <w:sz w:val="24"/>
+                <w:szCs w:val="24"/>
               </w:rPr>
               <w:t>Source Column Name</w:t>
             </w:r>
@@ -2014,16 +2004,16 @@
               <w:rPr>
                 <w:rFonts w:ascii="Calibri" w:eastAsia="Times New Roman" w:hAnsi="Calibri" w:cs="Calibri"/>
                 <w:color w:val="000000"/>
-                <w:sz w:val="22"/>
-                <w:szCs w:val="22"/>
-              </w:rPr>
-            </w:pPr>
-            <w:r>
-              <w:rPr>
-                <w:rFonts w:ascii="Calibri" w:eastAsia="Times New Roman" w:hAnsi="Calibri" w:cs="Calibri"/>
-                <w:color w:val="000000"/>
-                <w:sz w:val="22"/>
-                <w:szCs w:val="22"/>
+                <w:sz w:val="24"/>
+                <w:szCs w:val="24"/>
+              </w:rPr>
+            </w:pPr>
+            <w:r>
+              <w:rPr>
+                <w:rFonts w:ascii="Calibri" w:eastAsia="Times New Roman" w:hAnsi="Calibri" w:cs="Calibri"/>
+                <w:color w:val="000000"/>
+                <w:sz w:val="24"/>
+                <w:szCs w:val="24"/>
               </w:rPr>
               <w:t>POSTED_BY</w:t>
             </w:r>
@@ -2049,8 +2039,8 @@
               <w:rPr>
                 <w:rFonts w:ascii="Calibri" w:eastAsia="Times New Roman" w:hAnsi="Calibri" w:cs="Calibri"/>
                 <w:color w:val="000000"/>
-                <w:sz w:val="22"/>
-                <w:szCs w:val="22"/>
+                <w:sz w:val="24"/>
+                <w:szCs w:val="24"/>
               </w:rPr>
             </w:pPr>
             <w:proofErr w:type="gramStart"/>
@@ -2058,8 +2048,8 @@
               <w:rPr>
                 <w:rFonts w:ascii="Calibri" w:eastAsia="Times New Roman" w:hAnsi="Calibri" w:cs="Calibri"/>
                 <w:color w:val="000000"/>
-                <w:sz w:val="22"/>
-                <w:szCs w:val="22"/>
+                <w:sz w:val="24"/>
+                <w:szCs w:val="24"/>
               </w:rPr>
               <w:t>Owner :</w:t>
             </w:r>
@@ -2068,8 +2058,8 @@
               <w:rPr>
                 <w:rFonts w:ascii="Calibri" w:eastAsia="Times New Roman" w:hAnsi="Calibri" w:cs="Calibri"/>
                 <w:color w:val="000000"/>
-                <w:sz w:val="22"/>
-                <w:szCs w:val="22"/>
+                <w:sz w:val="24"/>
+                <w:szCs w:val="24"/>
               </w:rPr>
               <w:t xml:space="preserve"> 0</w:t>
             </w:r>
@@ -2077,8 +2067,8 @@
               <w:rPr>
                 <w:rFonts w:ascii="Calibri" w:eastAsia="Times New Roman" w:hAnsi="Calibri" w:cs="Calibri"/>
                 <w:color w:val="000000"/>
-                <w:sz w:val="22"/>
-                <w:szCs w:val="22"/>
+                <w:sz w:val="24"/>
+                <w:szCs w:val="24"/>
               </w:rPr>
               <w:br/>
               <w:t>Dealer : 1</w:t>
@@ -2087,8 +2077,8 @@
               <w:rPr>
                 <w:rFonts w:ascii="Calibri" w:eastAsia="Times New Roman" w:hAnsi="Calibri" w:cs="Calibri"/>
                 <w:color w:val="000000"/>
-                <w:sz w:val="22"/>
-                <w:szCs w:val="22"/>
+                <w:sz w:val="24"/>
+                <w:szCs w:val="24"/>
               </w:rPr>
               <w:br/>
               <w:t>Builder : 2</w:t>
@@ -2115,16 +2105,16 @@
               <w:rPr>
                 <w:rFonts w:ascii="Calibri" w:eastAsia="Times New Roman" w:hAnsi="Calibri" w:cs="Calibri"/>
                 <w:color w:val="000000"/>
-                <w:sz w:val="22"/>
-                <w:szCs w:val="22"/>
-              </w:rPr>
-            </w:pPr>
-            <w:r>
-              <w:rPr>
-                <w:rFonts w:ascii="Calibri" w:eastAsia="Times New Roman" w:hAnsi="Calibri" w:cs="Calibri"/>
-                <w:color w:val="000000"/>
-                <w:sz w:val="22"/>
-                <w:szCs w:val="22"/>
+                <w:sz w:val="24"/>
+                <w:szCs w:val="24"/>
+              </w:rPr>
+            </w:pPr>
+            <w:r>
+              <w:rPr>
+                <w:rFonts w:ascii="Calibri" w:eastAsia="Times New Roman" w:hAnsi="Calibri" w:cs="Calibri"/>
+                <w:color w:val="000000"/>
+                <w:sz w:val="24"/>
+                <w:szCs w:val="24"/>
               </w:rPr>
               <w:t>POSTED_BY</w:t>
             </w:r>
@@ -2156,16 +2146,16 @@
               <w:rPr>
                 <w:rFonts w:ascii="Calibri" w:eastAsia="Times New Roman" w:hAnsi="Calibri" w:cs="Calibri"/>
                 <w:color w:val="000000"/>
-                <w:sz w:val="22"/>
-                <w:szCs w:val="22"/>
-              </w:rPr>
-            </w:pPr>
-            <w:r>
-              <w:rPr>
-                <w:rFonts w:ascii="Calibri" w:eastAsia="Times New Roman" w:hAnsi="Calibri" w:cs="Calibri"/>
-                <w:color w:val="000000"/>
-                <w:sz w:val="22"/>
-                <w:szCs w:val="22"/>
+                <w:sz w:val="24"/>
+                <w:szCs w:val="24"/>
+              </w:rPr>
+            </w:pPr>
+            <w:r>
+              <w:rPr>
+                <w:rFonts w:ascii="Calibri" w:eastAsia="Times New Roman" w:hAnsi="Calibri" w:cs="Calibri"/>
+                <w:color w:val="000000"/>
+                <w:sz w:val="24"/>
+                <w:szCs w:val="24"/>
               </w:rPr>
               <w:t>UNDER_CONSTRUCTION</w:t>
             </w:r>
@@ -2192,16 +2182,16 @@
               <w:rPr>
                 <w:rFonts w:ascii="Calibri" w:eastAsia="Times New Roman" w:hAnsi="Calibri" w:cs="Calibri"/>
                 <w:color w:val="000000"/>
-                <w:sz w:val="22"/>
-                <w:szCs w:val="22"/>
-              </w:rPr>
-            </w:pPr>
-            <w:r>
-              <w:rPr>
-                <w:rFonts w:ascii="Calibri" w:eastAsia="Times New Roman" w:hAnsi="Calibri" w:cs="Calibri"/>
-                <w:color w:val="000000"/>
-                <w:sz w:val="22"/>
-                <w:szCs w:val="22"/>
+                <w:sz w:val="24"/>
+                <w:szCs w:val="24"/>
+              </w:rPr>
+            </w:pPr>
+            <w:r>
+              <w:rPr>
+                <w:rFonts w:ascii="Calibri" w:eastAsia="Times New Roman" w:hAnsi="Calibri" w:cs="Calibri"/>
+                <w:color w:val="000000"/>
+                <w:sz w:val="24"/>
+                <w:szCs w:val="24"/>
               </w:rPr>
               <w:t xml:space="preserve">Both columns are giving </w:t>
             </w:r>
@@ -2209,8 +2199,8 @@
               <w:rPr>
                 <w:rFonts w:ascii="Calibri" w:eastAsia="Times New Roman" w:hAnsi="Calibri" w:cs="Calibri"/>
                 <w:color w:val="000000"/>
-                <w:sz w:val="22"/>
-                <w:szCs w:val="22"/>
+                <w:sz w:val="24"/>
+                <w:szCs w:val="24"/>
               </w:rPr>
               <w:br/>
               <w:t>same information.</w:t>
@@ -2237,16 +2227,16 @@
               <w:rPr>
                 <w:rFonts w:ascii="Calibri" w:eastAsia="Times New Roman" w:hAnsi="Calibri" w:cs="Calibri"/>
                 <w:color w:val="000000"/>
-                <w:sz w:val="22"/>
-                <w:szCs w:val="22"/>
-              </w:rPr>
-            </w:pPr>
-            <w:r>
-              <w:rPr>
-                <w:rFonts w:ascii="Calibri" w:eastAsia="Times New Roman" w:hAnsi="Calibri" w:cs="Calibri"/>
-                <w:color w:val="000000"/>
-                <w:sz w:val="22"/>
-                <w:szCs w:val="22"/>
+                <w:sz w:val="24"/>
+                <w:szCs w:val="24"/>
+              </w:rPr>
+            </w:pPr>
+            <w:r>
+              <w:rPr>
+                <w:rFonts w:ascii="Calibri" w:eastAsia="Times New Roman" w:hAnsi="Calibri" w:cs="Calibri"/>
+                <w:color w:val="000000"/>
+                <w:sz w:val="24"/>
+                <w:szCs w:val="24"/>
               </w:rPr>
               <w:t>UNDER_CONSTRUCTION</w:t>
             </w:r>
@@ -2276,8 +2266,8 @@
               <w:rPr>
                 <w:rFonts w:ascii="Calibri" w:eastAsia="Times New Roman" w:hAnsi="Calibri" w:cs="Calibri"/>
                 <w:color w:val="000000"/>
-                <w:sz w:val="22"/>
-                <w:szCs w:val="22"/>
+                <w:sz w:val="24"/>
+                <w:szCs w:val="24"/>
               </w:rPr>
             </w:pPr>
           </w:p>
@@ -2301,8 +2291,8 @@
               <w:rPr>
                 <w:rFonts w:ascii="Calibri" w:eastAsia="Times New Roman" w:hAnsi="Calibri" w:cs="Calibri"/>
                 <w:color w:val="000000"/>
-                <w:sz w:val="22"/>
-                <w:szCs w:val="22"/>
+                <w:sz w:val="24"/>
+                <w:szCs w:val="24"/>
               </w:rPr>
             </w:pPr>
           </w:p>
@@ -2327,16 +2317,16 @@
               <w:rPr>
                 <w:rFonts w:ascii="Calibri" w:eastAsia="Times New Roman" w:hAnsi="Calibri" w:cs="Calibri"/>
                 <w:color w:val="000000"/>
-                <w:sz w:val="22"/>
-                <w:szCs w:val="22"/>
-              </w:rPr>
-            </w:pPr>
-            <w:r>
-              <w:rPr>
-                <w:rFonts w:ascii="Calibri" w:eastAsia="Times New Roman" w:hAnsi="Calibri" w:cs="Calibri"/>
-                <w:color w:val="000000"/>
-                <w:sz w:val="22"/>
-                <w:szCs w:val="22"/>
+                <w:sz w:val="24"/>
+                <w:szCs w:val="24"/>
+              </w:rPr>
+            </w:pPr>
+            <w:r>
+              <w:rPr>
+                <w:rFonts w:ascii="Calibri" w:eastAsia="Times New Roman" w:hAnsi="Calibri" w:cs="Calibri"/>
+                <w:color w:val="000000"/>
+                <w:sz w:val="24"/>
+                <w:szCs w:val="24"/>
               </w:rPr>
               <w:t>READY_TO_MOVE</w:t>
             </w:r>
@@ -2367,16 +2357,16 @@
               <w:rPr>
                 <w:rFonts w:ascii="Calibri" w:eastAsia="Times New Roman" w:hAnsi="Calibri" w:cs="Calibri"/>
                 <w:color w:val="000000"/>
-                <w:sz w:val="22"/>
-                <w:szCs w:val="22"/>
-              </w:rPr>
-            </w:pPr>
-            <w:r>
-              <w:rPr>
-                <w:rFonts w:ascii="Calibri" w:eastAsia="Times New Roman" w:hAnsi="Calibri" w:cs="Calibri"/>
-                <w:color w:val="000000"/>
-                <w:sz w:val="22"/>
-                <w:szCs w:val="22"/>
+                <w:sz w:val="24"/>
+                <w:szCs w:val="24"/>
+              </w:rPr>
+            </w:pPr>
+            <w:r>
+              <w:rPr>
+                <w:rFonts w:ascii="Calibri" w:eastAsia="Times New Roman" w:hAnsi="Calibri" w:cs="Calibri"/>
+                <w:color w:val="000000"/>
+                <w:sz w:val="24"/>
+                <w:szCs w:val="24"/>
               </w:rPr>
               <w:t>RERA</w:t>
             </w:r>
@@ -2403,16 +2393,16 @@
               <w:rPr>
                 <w:rFonts w:ascii="Calibri" w:eastAsia="Times New Roman" w:hAnsi="Calibri" w:cs="Calibri"/>
                 <w:color w:val="000000"/>
-                <w:sz w:val="22"/>
-                <w:szCs w:val="22"/>
-              </w:rPr>
-            </w:pPr>
-            <w:r>
-              <w:rPr>
-                <w:rFonts w:ascii="Calibri" w:eastAsia="Times New Roman" w:hAnsi="Calibri" w:cs="Calibri"/>
-                <w:color w:val="000000"/>
-                <w:sz w:val="22"/>
-                <w:szCs w:val="22"/>
+                <w:sz w:val="24"/>
+                <w:szCs w:val="24"/>
+              </w:rPr>
+            </w:pPr>
+            <w:r>
+              <w:rPr>
+                <w:rFonts w:ascii="Calibri" w:eastAsia="Times New Roman" w:hAnsi="Calibri" w:cs="Calibri"/>
+                <w:color w:val="000000"/>
+                <w:sz w:val="24"/>
+                <w:szCs w:val="24"/>
               </w:rPr>
               <w:t>Flow through Source</w:t>
             </w:r>
@@ -2438,16 +2428,16 @@
               <w:rPr>
                 <w:rFonts w:ascii="Calibri" w:eastAsia="Times New Roman" w:hAnsi="Calibri" w:cs="Calibri"/>
                 <w:color w:val="000000"/>
-                <w:sz w:val="22"/>
-                <w:szCs w:val="22"/>
-              </w:rPr>
-            </w:pPr>
-            <w:r>
-              <w:rPr>
-                <w:rFonts w:ascii="Calibri" w:eastAsia="Times New Roman" w:hAnsi="Calibri" w:cs="Calibri"/>
-                <w:color w:val="000000"/>
-                <w:sz w:val="22"/>
-                <w:szCs w:val="22"/>
+                <w:sz w:val="24"/>
+                <w:szCs w:val="24"/>
+              </w:rPr>
+            </w:pPr>
+            <w:r>
+              <w:rPr>
+                <w:rFonts w:ascii="Calibri" w:eastAsia="Times New Roman" w:hAnsi="Calibri" w:cs="Calibri"/>
+                <w:color w:val="000000"/>
+                <w:sz w:val="24"/>
+                <w:szCs w:val="24"/>
               </w:rPr>
               <w:t>RERA</w:t>
             </w:r>
@@ -2478,16 +2468,16 @@
               <w:rPr>
                 <w:rFonts w:ascii="Calibri" w:eastAsia="Times New Roman" w:hAnsi="Calibri" w:cs="Calibri"/>
                 <w:color w:val="000000"/>
-                <w:sz w:val="22"/>
-                <w:szCs w:val="22"/>
-              </w:rPr>
-            </w:pPr>
-            <w:r>
-              <w:rPr>
-                <w:rFonts w:ascii="Calibri" w:eastAsia="Times New Roman" w:hAnsi="Calibri" w:cs="Calibri"/>
-                <w:color w:val="000000"/>
-                <w:sz w:val="22"/>
-                <w:szCs w:val="22"/>
+                <w:sz w:val="24"/>
+                <w:szCs w:val="24"/>
+              </w:rPr>
+            </w:pPr>
+            <w:r>
+              <w:rPr>
+                <w:rFonts w:ascii="Calibri" w:eastAsia="Times New Roman" w:hAnsi="Calibri" w:cs="Calibri"/>
+                <w:color w:val="000000"/>
+                <w:sz w:val="24"/>
+                <w:szCs w:val="24"/>
               </w:rPr>
               <w:t>BHK_NO</w:t>
             </w:r>
@@ -2514,16 +2504,16 @@
               <w:rPr>
                 <w:rFonts w:ascii="Calibri" w:eastAsia="Times New Roman" w:hAnsi="Calibri" w:cs="Calibri"/>
                 <w:color w:val="000000"/>
-                <w:sz w:val="22"/>
-                <w:szCs w:val="22"/>
-              </w:rPr>
-            </w:pPr>
-            <w:r>
-              <w:rPr>
-                <w:rFonts w:ascii="Calibri" w:eastAsia="Times New Roman" w:hAnsi="Calibri" w:cs="Calibri"/>
-                <w:color w:val="000000"/>
-                <w:sz w:val="22"/>
-                <w:szCs w:val="22"/>
+                <w:sz w:val="24"/>
+                <w:szCs w:val="24"/>
+              </w:rPr>
+            </w:pPr>
+            <w:r>
+              <w:rPr>
+                <w:rFonts w:ascii="Calibri" w:eastAsia="Times New Roman" w:hAnsi="Calibri" w:cs="Calibri"/>
+                <w:color w:val="000000"/>
+                <w:sz w:val="24"/>
+                <w:szCs w:val="24"/>
               </w:rPr>
               <w:t>Flow through Source</w:t>
             </w:r>
@@ -2549,16 +2539,16 @@
               <w:rPr>
                 <w:rFonts w:ascii="Calibri" w:eastAsia="Times New Roman" w:hAnsi="Calibri" w:cs="Calibri"/>
                 <w:color w:val="000000"/>
-                <w:sz w:val="22"/>
-                <w:szCs w:val="22"/>
-              </w:rPr>
-            </w:pPr>
-            <w:r>
-              <w:rPr>
-                <w:rFonts w:ascii="Calibri" w:eastAsia="Times New Roman" w:hAnsi="Calibri" w:cs="Calibri"/>
-                <w:color w:val="000000"/>
-                <w:sz w:val="22"/>
-                <w:szCs w:val="22"/>
+                <w:sz w:val="24"/>
+                <w:szCs w:val="24"/>
+              </w:rPr>
+            </w:pPr>
+            <w:r>
+              <w:rPr>
+                <w:rFonts w:ascii="Calibri" w:eastAsia="Times New Roman" w:hAnsi="Calibri" w:cs="Calibri"/>
+                <w:color w:val="000000"/>
+                <w:sz w:val="24"/>
+                <w:szCs w:val="24"/>
               </w:rPr>
               <w:t>BHK_NO</w:t>
             </w:r>
@@ -2589,16 +2579,16 @@
               <w:rPr>
                 <w:rFonts w:ascii="Calibri" w:eastAsia="Times New Roman" w:hAnsi="Calibri" w:cs="Calibri"/>
                 <w:color w:val="000000"/>
-                <w:sz w:val="22"/>
-                <w:szCs w:val="22"/>
-              </w:rPr>
-            </w:pPr>
-            <w:r>
-              <w:rPr>
-                <w:rFonts w:ascii="Calibri" w:eastAsia="Times New Roman" w:hAnsi="Calibri" w:cs="Calibri"/>
-                <w:color w:val="000000"/>
-                <w:sz w:val="22"/>
-                <w:szCs w:val="22"/>
+                <w:sz w:val="24"/>
+                <w:szCs w:val="24"/>
+              </w:rPr>
+            </w:pPr>
+            <w:r>
+              <w:rPr>
+                <w:rFonts w:ascii="Calibri" w:eastAsia="Times New Roman" w:hAnsi="Calibri" w:cs="Calibri"/>
+                <w:color w:val="000000"/>
+                <w:sz w:val="24"/>
+                <w:szCs w:val="24"/>
               </w:rPr>
               <w:t>BHK_OR_RK</w:t>
             </w:r>
@@ -2624,8 +2614,8 @@
               <w:rPr>
                 <w:rFonts w:ascii="Calibri" w:eastAsia="Times New Roman" w:hAnsi="Calibri" w:cs="Calibri"/>
                 <w:color w:val="000000"/>
-                <w:sz w:val="22"/>
-                <w:szCs w:val="22"/>
+                <w:sz w:val="24"/>
+                <w:szCs w:val="24"/>
               </w:rPr>
             </w:pPr>
             <w:proofErr w:type="gramStart"/>
@@ -2633,8 +2623,8 @@
               <w:rPr>
                 <w:rFonts w:ascii="Calibri" w:eastAsia="Times New Roman" w:hAnsi="Calibri" w:cs="Calibri"/>
                 <w:color w:val="000000"/>
-                <w:sz w:val="22"/>
-                <w:szCs w:val="22"/>
+                <w:sz w:val="24"/>
+                <w:szCs w:val="24"/>
               </w:rPr>
               <w:t>BHK :</w:t>
             </w:r>
@@ -2643,8 +2633,8 @@
               <w:rPr>
                 <w:rFonts w:ascii="Calibri" w:eastAsia="Times New Roman" w:hAnsi="Calibri" w:cs="Calibri"/>
                 <w:color w:val="000000"/>
-                <w:sz w:val="22"/>
-                <w:szCs w:val="22"/>
+                <w:sz w:val="24"/>
+                <w:szCs w:val="24"/>
               </w:rPr>
               <w:t xml:space="preserve"> 0</w:t>
             </w:r>
@@ -2652,8 +2642,8 @@
               <w:rPr>
                 <w:rFonts w:ascii="Calibri" w:eastAsia="Times New Roman" w:hAnsi="Calibri" w:cs="Calibri"/>
                 <w:color w:val="000000"/>
-                <w:sz w:val="22"/>
-                <w:szCs w:val="22"/>
+                <w:sz w:val="24"/>
+                <w:szCs w:val="24"/>
               </w:rPr>
               <w:br/>
               <w:t>RK : 1</w:t>
@@ -2680,16 +2670,16 @@
               <w:rPr>
                 <w:rFonts w:ascii="Calibri" w:eastAsia="Times New Roman" w:hAnsi="Calibri" w:cs="Calibri"/>
                 <w:color w:val="000000"/>
-                <w:sz w:val="22"/>
-                <w:szCs w:val="22"/>
-              </w:rPr>
-            </w:pPr>
-            <w:r>
-              <w:rPr>
-                <w:rFonts w:ascii="Calibri" w:eastAsia="Times New Roman" w:hAnsi="Calibri" w:cs="Calibri"/>
-                <w:color w:val="000000"/>
-                <w:sz w:val="22"/>
-                <w:szCs w:val="22"/>
+                <w:sz w:val="24"/>
+                <w:szCs w:val="24"/>
+              </w:rPr>
+            </w:pPr>
+            <w:r>
+              <w:rPr>
+                <w:rFonts w:ascii="Calibri" w:eastAsia="Times New Roman" w:hAnsi="Calibri" w:cs="Calibri"/>
+                <w:color w:val="000000"/>
+                <w:sz w:val="24"/>
+                <w:szCs w:val="24"/>
               </w:rPr>
               <w:t>BHK_OR_RK</w:t>
             </w:r>
@@ -2720,16 +2710,16 @@
               <w:rPr>
                 <w:rFonts w:ascii="Calibri" w:eastAsia="Times New Roman" w:hAnsi="Calibri" w:cs="Calibri"/>
                 <w:color w:val="000000"/>
-                <w:sz w:val="22"/>
-                <w:szCs w:val="22"/>
-              </w:rPr>
-            </w:pPr>
-            <w:r>
-              <w:rPr>
-                <w:rFonts w:ascii="Calibri" w:eastAsia="Times New Roman" w:hAnsi="Calibri" w:cs="Calibri"/>
-                <w:color w:val="000000"/>
-                <w:sz w:val="22"/>
-                <w:szCs w:val="22"/>
+                <w:sz w:val="24"/>
+                <w:szCs w:val="24"/>
+              </w:rPr>
+            </w:pPr>
+            <w:r>
+              <w:rPr>
+                <w:rFonts w:ascii="Calibri" w:eastAsia="Times New Roman" w:hAnsi="Calibri" w:cs="Calibri"/>
+                <w:color w:val="000000"/>
+                <w:sz w:val="24"/>
+                <w:szCs w:val="24"/>
               </w:rPr>
               <w:t>SQUARE_FT</w:t>
             </w:r>
@@ -2756,8 +2746,8 @@
               <w:rPr>
                 <w:rFonts w:ascii="Calibri" w:eastAsia="Times New Roman" w:hAnsi="Calibri" w:cs="Calibri"/>
                 <w:color w:val="000000"/>
-                <w:sz w:val="22"/>
-                <w:szCs w:val="22"/>
+                <w:sz w:val="24"/>
+                <w:szCs w:val="24"/>
               </w:rPr>
             </w:pPr>
             <w:proofErr w:type="gramStart"/>
@@ -2765,8 +2755,8 @@
               <w:rPr>
                 <w:rFonts w:ascii="Calibri" w:eastAsia="Times New Roman" w:hAnsi="Calibri" w:cs="Calibri"/>
                 <w:color w:val="000000"/>
-                <w:sz w:val="22"/>
-                <w:szCs w:val="22"/>
+                <w:sz w:val="24"/>
+                <w:szCs w:val="24"/>
               </w:rPr>
               <w:t>log(</w:t>
             </w:r>
@@ -2775,8 +2765,8 @@
               <w:rPr>
                 <w:rFonts w:ascii="Calibri" w:eastAsia="Times New Roman" w:hAnsi="Calibri" w:cs="Calibri"/>
                 <w:color w:val="000000"/>
-                <w:sz w:val="22"/>
-                <w:szCs w:val="22"/>
+                <w:sz w:val="24"/>
+                <w:szCs w:val="24"/>
               </w:rPr>
               <w:t>SQUARE_FT)</w:t>
             </w:r>
@@ -2802,16 +2792,16 @@
               <w:rPr>
                 <w:rFonts w:ascii="Calibri" w:eastAsia="Times New Roman" w:hAnsi="Calibri" w:cs="Calibri"/>
                 <w:color w:val="000000"/>
-                <w:sz w:val="22"/>
-                <w:szCs w:val="22"/>
-              </w:rPr>
-            </w:pPr>
-            <w:r>
-              <w:rPr>
-                <w:rFonts w:ascii="Calibri" w:eastAsia="Times New Roman" w:hAnsi="Calibri" w:cs="Calibri"/>
-                <w:color w:val="000000"/>
-                <w:sz w:val="22"/>
-                <w:szCs w:val="22"/>
+                <w:sz w:val="24"/>
+                <w:szCs w:val="24"/>
+              </w:rPr>
+            </w:pPr>
+            <w:r>
+              <w:rPr>
+                <w:rFonts w:ascii="Calibri" w:eastAsia="Times New Roman" w:hAnsi="Calibri" w:cs="Calibri"/>
+                <w:color w:val="000000"/>
+                <w:sz w:val="24"/>
+                <w:szCs w:val="24"/>
               </w:rPr>
               <w:t>SQUARE_FT</w:t>
             </w:r>
@@ -2843,16 +2833,16 @@
               <w:rPr>
                 <w:rFonts w:ascii="Calibri" w:eastAsia="Times New Roman" w:hAnsi="Calibri" w:cs="Calibri"/>
                 <w:color w:val="000000"/>
-                <w:sz w:val="22"/>
-                <w:szCs w:val="22"/>
-              </w:rPr>
-            </w:pPr>
-            <w:r>
-              <w:rPr>
-                <w:rFonts w:ascii="Calibri" w:eastAsia="Times New Roman" w:hAnsi="Calibri" w:cs="Calibri"/>
-                <w:color w:val="000000"/>
-                <w:sz w:val="22"/>
-                <w:szCs w:val="22"/>
+                <w:sz w:val="24"/>
+                <w:szCs w:val="24"/>
+              </w:rPr>
+            </w:pPr>
+            <w:r>
+              <w:rPr>
+                <w:rFonts w:ascii="Calibri" w:eastAsia="Times New Roman" w:hAnsi="Calibri" w:cs="Calibri"/>
+                <w:color w:val="000000"/>
+                <w:sz w:val="24"/>
+                <w:szCs w:val="24"/>
               </w:rPr>
               <w:t>SQ_PER_ROOM</w:t>
             </w:r>
@@ -2880,16 +2870,16 @@
               <w:rPr>
                 <w:rFonts w:ascii="Calibri" w:eastAsia="Times New Roman" w:hAnsi="Calibri" w:cs="Calibri"/>
                 <w:color w:val="000000"/>
-                <w:sz w:val="22"/>
-                <w:szCs w:val="22"/>
-              </w:rPr>
-            </w:pPr>
-            <w:r>
-              <w:rPr>
-                <w:rFonts w:ascii="Calibri" w:eastAsia="Times New Roman" w:hAnsi="Calibri" w:cs="Calibri"/>
-                <w:color w:val="000000"/>
-                <w:sz w:val="22"/>
-                <w:szCs w:val="22"/>
+                <w:sz w:val="24"/>
+                <w:szCs w:val="24"/>
+              </w:rPr>
+            </w:pPr>
+            <w:r>
+              <w:rPr>
+                <w:rFonts w:ascii="Calibri" w:eastAsia="Times New Roman" w:hAnsi="Calibri" w:cs="Calibri"/>
+                <w:color w:val="000000"/>
+                <w:sz w:val="24"/>
+                <w:szCs w:val="24"/>
               </w:rPr>
               <w:t>SQUARE_FT/BHK_NO</w:t>
             </w:r>
@@ -2915,16 +2905,16 @@
               <w:rPr>
                 <w:rFonts w:ascii="Calibri" w:eastAsia="Times New Roman" w:hAnsi="Calibri" w:cs="Calibri"/>
                 <w:color w:val="000000"/>
-                <w:sz w:val="22"/>
-                <w:szCs w:val="22"/>
-              </w:rPr>
-            </w:pPr>
-            <w:r>
-              <w:rPr>
-                <w:rFonts w:ascii="Calibri" w:eastAsia="Times New Roman" w:hAnsi="Calibri" w:cs="Calibri"/>
-                <w:color w:val="000000"/>
-                <w:sz w:val="22"/>
-                <w:szCs w:val="22"/>
+                <w:sz w:val="24"/>
+                <w:szCs w:val="24"/>
+              </w:rPr>
+            </w:pPr>
+            <w:r>
+              <w:rPr>
+                <w:rFonts w:ascii="Calibri" w:eastAsia="Times New Roman" w:hAnsi="Calibri" w:cs="Calibri"/>
+                <w:color w:val="000000"/>
+                <w:sz w:val="24"/>
+                <w:szCs w:val="24"/>
               </w:rPr>
               <w:t>SQUARE_FT</w:t>
             </w:r>
@@ -2954,8 +2944,8 @@
               <w:rPr>
                 <w:rFonts w:ascii="Calibri" w:eastAsia="Times New Roman" w:hAnsi="Calibri" w:cs="Calibri"/>
                 <w:color w:val="000000"/>
-                <w:sz w:val="22"/>
-                <w:szCs w:val="22"/>
+                <w:sz w:val="24"/>
+                <w:szCs w:val="24"/>
               </w:rPr>
             </w:pPr>
           </w:p>
@@ -2979,8 +2969,8 @@
               <w:rPr>
                 <w:rFonts w:ascii="Calibri" w:eastAsia="Times New Roman" w:hAnsi="Calibri" w:cs="Calibri"/>
                 <w:color w:val="000000"/>
-                <w:sz w:val="22"/>
-                <w:szCs w:val="22"/>
+                <w:sz w:val="24"/>
+                <w:szCs w:val="24"/>
               </w:rPr>
             </w:pPr>
           </w:p>
@@ -3005,16 +2995,16 @@
               <w:rPr>
                 <w:rFonts w:ascii="Calibri" w:eastAsia="Times New Roman" w:hAnsi="Calibri" w:cs="Calibri"/>
                 <w:color w:val="000000"/>
-                <w:sz w:val="22"/>
-                <w:szCs w:val="22"/>
-              </w:rPr>
-            </w:pPr>
-            <w:r>
-              <w:rPr>
-                <w:rFonts w:ascii="Calibri" w:eastAsia="Times New Roman" w:hAnsi="Calibri" w:cs="Calibri"/>
-                <w:color w:val="000000"/>
-                <w:sz w:val="22"/>
-                <w:szCs w:val="22"/>
+                <w:sz w:val="24"/>
+                <w:szCs w:val="24"/>
+              </w:rPr>
+            </w:pPr>
+            <w:r>
+              <w:rPr>
+                <w:rFonts w:ascii="Calibri" w:eastAsia="Times New Roman" w:hAnsi="Calibri" w:cs="Calibri"/>
+                <w:color w:val="000000"/>
+                <w:sz w:val="24"/>
+                <w:szCs w:val="24"/>
               </w:rPr>
               <w:t>BHK_NO</w:t>
             </w:r>
@@ -3045,16 +3035,16 @@
               <w:rPr>
                 <w:rFonts w:ascii="Calibri" w:eastAsia="Times New Roman" w:hAnsi="Calibri" w:cs="Calibri"/>
                 <w:color w:val="000000"/>
-                <w:sz w:val="22"/>
-                <w:szCs w:val="22"/>
-              </w:rPr>
-            </w:pPr>
-            <w:r>
-              <w:rPr>
-                <w:rFonts w:ascii="Calibri" w:eastAsia="Times New Roman" w:hAnsi="Calibri" w:cs="Calibri"/>
-                <w:color w:val="000000"/>
-                <w:sz w:val="22"/>
-                <w:szCs w:val="22"/>
+                <w:sz w:val="24"/>
+                <w:szCs w:val="24"/>
+              </w:rPr>
+            </w:pPr>
+            <w:r>
+              <w:rPr>
+                <w:rFonts w:ascii="Calibri" w:eastAsia="Times New Roman" w:hAnsi="Calibri" w:cs="Calibri"/>
+                <w:color w:val="000000"/>
+                <w:sz w:val="24"/>
+                <w:szCs w:val="24"/>
               </w:rPr>
               <w:t>RESALE</w:t>
             </w:r>
@@ -3081,16 +3071,16 @@
               <w:rPr>
                 <w:rFonts w:ascii="Calibri" w:eastAsia="Times New Roman" w:hAnsi="Calibri" w:cs="Calibri"/>
                 <w:color w:val="000000"/>
-                <w:sz w:val="22"/>
-                <w:szCs w:val="22"/>
-              </w:rPr>
-            </w:pPr>
-            <w:r>
-              <w:rPr>
-                <w:rFonts w:ascii="Calibri" w:eastAsia="Times New Roman" w:hAnsi="Calibri" w:cs="Calibri"/>
-                <w:color w:val="000000"/>
-                <w:sz w:val="22"/>
-                <w:szCs w:val="22"/>
+                <w:sz w:val="24"/>
+                <w:szCs w:val="24"/>
+              </w:rPr>
+            </w:pPr>
+            <w:r>
+              <w:rPr>
+                <w:rFonts w:ascii="Calibri" w:eastAsia="Times New Roman" w:hAnsi="Calibri" w:cs="Calibri"/>
+                <w:color w:val="000000"/>
+                <w:sz w:val="24"/>
+                <w:szCs w:val="24"/>
               </w:rPr>
               <w:t>Flow through Source</w:t>
             </w:r>
@@ -3116,16 +3106,16 @@
               <w:rPr>
                 <w:rFonts w:ascii="Calibri" w:eastAsia="Times New Roman" w:hAnsi="Calibri" w:cs="Calibri"/>
                 <w:color w:val="000000"/>
-                <w:sz w:val="22"/>
-                <w:szCs w:val="22"/>
-              </w:rPr>
-            </w:pPr>
-            <w:r>
-              <w:rPr>
-                <w:rFonts w:ascii="Calibri" w:eastAsia="Times New Roman" w:hAnsi="Calibri" w:cs="Calibri"/>
-                <w:color w:val="000000"/>
-                <w:sz w:val="22"/>
-                <w:szCs w:val="22"/>
+                <w:sz w:val="24"/>
+                <w:szCs w:val="24"/>
+              </w:rPr>
+            </w:pPr>
+            <w:r>
+              <w:rPr>
+                <w:rFonts w:ascii="Calibri" w:eastAsia="Times New Roman" w:hAnsi="Calibri" w:cs="Calibri"/>
+                <w:color w:val="000000"/>
+                <w:sz w:val="24"/>
+                <w:szCs w:val="24"/>
               </w:rPr>
               <w:t>RESALE</w:t>
             </w:r>
@@ -3156,16 +3146,16 @@
               <w:rPr>
                 <w:rFonts w:ascii="Calibri" w:eastAsia="Times New Roman" w:hAnsi="Calibri" w:cs="Calibri"/>
                 <w:color w:val="000000"/>
-                <w:sz w:val="22"/>
-                <w:szCs w:val="22"/>
-              </w:rPr>
-            </w:pPr>
-            <w:r>
-              <w:rPr>
-                <w:rFonts w:ascii="Calibri" w:eastAsia="Times New Roman" w:hAnsi="Calibri" w:cs="Calibri"/>
-                <w:color w:val="000000"/>
-                <w:sz w:val="22"/>
-                <w:szCs w:val="22"/>
+                <w:sz w:val="24"/>
+                <w:szCs w:val="24"/>
+              </w:rPr>
+            </w:pPr>
+            <w:r>
+              <w:rPr>
+                <w:rFonts w:ascii="Calibri" w:eastAsia="Times New Roman" w:hAnsi="Calibri" w:cs="Calibri"/>
+                <w:color w:val="000000"/>
+                <w:sz w:val="24"/>
+                <w:szCs w:val="24"/>
               </w:rPr>
               <w:t>CITY</w:t>
             </w:r>
@@ -3192,8 +3182,8 @@
               <w:rPr>
                 <w:rFonts w:ascii="Calibri" w:eastAsia="Times New Roman" w:hAnsi="Calibri" w:cs="Calibri"/>
                 <w:color w:val="000000"/>
-                <w:sz w:val="22"/>
-                <w:szCs w:val="22"/>
+                <w:sz w:val="24"/>
+                <w:szCs w:val="24"/>
               </w:rPr>
             </w:pPr>
             <w:proofErr w:type="spellStart"/>
@@ -3201,8 +3191,8 @@
               <w:rPr>
                 <w:rFonts w:ascii="Calibri" w:eastAsia="Times New Roman" w:hAnsi="Calibri" w:cs="Calibri"/>
                 <w:color w:val="000000"/>
-                <w:sz w:val="22"/>
-                <w:szCs w:val="22"/>
+                <w:sz w:val="24"/>
+                <w:szCs w:val="24"/>
               </w:rPr>
               <w:t>ADDRESS.split</w:t>
             </w:r>
@@ -3211,8 +3201,8 @@
               <w:rPr>
                 <w:rFonts w:ascii="Calibri" w:eastAsia="Times New Roman" w:hAnsi="Calibri" w:cs="Calibri"/>
                 <w:color w:val="000000"/>
-                <w:sz w:val="22"/>
-                <w:szCs w:val="22"/>
+                <w:sz w:val="24"/>
+                <w:szCs w:val="24"/>
               </w:rPr>
               <w:t>(','</w:t>
             </w:r>
@@ -3221,8 +3211,8 @@
               <w:rPr>
                 <w:rFonts w:ascii="Calibri" w:eastAsia="Times New Roman" w:hAnsi="Calibri" w:cs="Calibri"/>
                 <w:color w:val="000000"/>
-                <w:sz w:val="22"/>
-                <w:szCs w:val="22"/>
+                <w:sz w:val="24"/>
+                <w:szCs w:val="24"/>
               </w:rPr>
               <w:t>).get</w:t>
             </w:r>
@@ -3231,8 +3221,8 @@
               <w:rPr>
                 <w:rFonts w:ascii="Calibri" w:eastAsia="Times New Roman" w:hAnsi="Calibri" w:cs="Calibri"/>
                 <w:color w:val="000000"/>
-                <w:sz w:val="22"/>
-                <w:szCs w:val="22"/>
+                <w:sz w:val="24"/>
+                <w:szCs w:val="24"/>
               </w:rPr>
               <w:t>(-1)</w:t>
             </w:r>
@@ -3258,16 +3248,16 @@
               <w:rPr>
                 <w:rFonts w:ascii="Calibri" w:eastAsia="Times New Roman" w:hAnsi="Calibri" w:cs="Calibri"/>
                 <w:color w:val="000000"/>
-                <w:sz w:val="22"/>
-                <w:szCs w:val="22"/>
-              </w:rPr>
-            </w:pPr>
-            <w:r>
-              <w:rPr>
-                <w:rFonts w:ascii="Calibri" w:eastAsia="Times New Roman" w:hAnsi="Calibri" w:cs="Calibri"/>
-                <w:color w:val="000000"/>
-                <w:sz w:val="22"/>
-                <w:szCs w:val="22"/>
+                <w:sz w:val="24"/>
+                <w:szCs w:val="24"/>
+              </w:rPr>
+            </w:pPr>
+            <w:r>
+              <w:rPr>
+                <w:rFonts w:ascii="Calibri" w:eastAsia="Times New Roman" w:hAnsi="Calibri" w:cs="Calibri"/>
+                <w:color w:val="000000"/>
+                <w:sz w:val="24"/>
+                <w:szCs w:val="24"/>
               </w:rPr>
               <w:t>ADDRESS</w:t>
             </w:r>
@@ -3298,16 +3288,16 @@
               <w:rPr>
                 <w:rFonts w:ascii="Calibri" w:eastAsia="Times New Roman" w:hAnsi="Calibri" w:cs="Calibri"/>
                 <w:color w:val="000000"/>
-                <w:sz w:val="22"/>
-                <w:szCs w:val="22"/>
-              </w:rPr>
-            </w:pPr>
-            <w:r>
-              <w:rPr>
-                <w:rFonts w:ascii="Calibri" w:eastAsia="Times New Roman" w:hAnsi="Calibri" w:cs="Calibri"/>
-                <w:color w:val="000000"/>
-                <w:sz w:val="22"/>
-                <w:szCs w:val="22"/>
+                <w:sz w:val="24"/>
+                <w:szCs w:val="24"/>
+              </w:rPr>
+            </w:pPr>
+            <w:r>
+              <w:rPr>
+                <w:rFonts w:ascii="Calibri" w:eastAsia="Times New Roman" w:hAnsi="Calibri" w:cs="Calibri"/>
+                <w:color w:val="000000"/>
+                <w:sz w:val="24"/>
+                <w:szCs w:val="24"/>
               </w:rPr>
               <w:t>LOCALITY</w:t>
             </w:r>
@@ -3334,8 +3324,8 @@
               <w:rPr>
                 <w:rFonts w:ascii="Calibri" w:eastAsia="Times New Roman" w:hAnsi="Calibri" w:cs="Calibri"/>
                 <w:color w:val="000000"/>
-                <w:sz w:val="22"/>
-                <w:szCs w:val="22"/>
+                <w:sz w:val="24"/>
+                <w:szCs w:val="24"/>
               </w:rPr>
             </w:pPr>
             <w:proofErr w:type="spellStart"/>
@@ -3343,8 +3333,8 @@
               <w:rPr>
                 <w:rFonts w:ascii="Calibri" w:eastAsia="Times New Roman" w:hAnsi="Calibri" w:cs="Calibri"/>
                 <w:color w:val="000000"/>
-                <w:sz w:val="22"/>
-                <w:szCs w:val="22"/>
+                <w:sz w:val="24"/>
+                <w:szCs w:val="24"/>
               </w:rPr>
               <w:t>ADDRESS.split</w:t>
             </w:r>
@@ -3353,8 +3343,8 @@
               <w:rPr>
                 <w:rFonts w:ascii="Calibri" w:eastAsia="Times New Roman" w:hAnsi="Calibri" w:cs="Calibri"/>
                 <w:color w:val="000000"/>
-                <w:sz w:val="22"/>
-                <w:szCs w:val="22"/>
+                <w:sz w:val="24"/>
+                <w:szCs w:val="24"/>
               </w:rPr>
               <w:t>(','</w:t>
             </w:r>
@@ -3363,8 +3353,8 @@
               <w:rPr>
                 <w:rFonts w:ascii="Calibri" w:eastAsia="Times New Roman" w:hAnsi="Calibri" w:cs="Calibri"/>
                 <w:color w:val="000000"/>
-                <w:sz w:val="22"/>
-                <w:szCs w:val="22"/>
+                <w:sz w:val="24"/>
+                <w:szCs w:val="24"/>
               </w:rPr>
               <w:t>).get</w:t>
             </w:r>
@@ -3373,8 +3363,8 @@
               <w:rPr>
                 <w:rFonts w:ascii="Calibri" w:eastAsia="Times New Roman" w:hAnsi="Calibri" w:cs="Calibri"/>
                 <w:color w:val="000000"/>
-                <w:sz w:val="22"/>
-                <w:szCs w:val="22"/>
+                <w:sz w:val="24"/>
+                <w:szCs w:val="24"/>
               </w:rPr>
               <w:t>(-2)</w:t>
             </w:r>
@@ -3400,16 +3390,16 @@
               <w:rPr>
                 <w:rFonts w:ascii="Calibri" w:eastAsia="Times New Roman" w:hAnsi="Calibri" w:cs="Calibri"/>
                 <w:color w:val="000000"/>
-                <w:sz w:val="22"/>
-                <w:szCs w:val="22"/>
-              </w:rPr>
-            </w:pPr>
-            <w:r>
-              <w:rPr>
-                <w:rFonts w:ascii="Calibri" w:eastAsia="Times New Roman" w:hAnsi="Calibri" w:cs="Calibri"/>
-                <w:color w:val="000000"/>
-                <w:sz w:val="22"/>
-                <w:szCs w:val="22"/>
+                <w:sz w:val="24"/>
+                <w:szCs w:val="24"/>
+              </w:rPr>
+            </w:pPr>
+            <w:r>
+              <w:rPr>
+                <w:rFonts w:ascii="Calibri" w:eastAsia="Times New Roman" w:hAnsi="Calibri" w:cs="Calibri"/>
+                <w:color w:val="000000"/>
+                <w:sz w:val="24"/>
+                <w:szCs w:val="24"/>
               </w:rPr>
               <w:t>ADDRESS</w:t>
             </w:r>
@@ -3440,16 +3430,16 @@
               <w:rPr>
                 <w:rFonts w:ascii="Calibri" w:eastAsia="Times New Roman" w:hAnsi="Calibri" w:cs="Calibri"/>
                 <w:color w:val="000000"/>
-                <w:sz w:val="22"/>
-                <w:szCs w:val="22"/>
-              </w:rPr>
-            </w:pPr>
-            <w:r>
-              <w:rPr>
-                <w:rFonts w:ascii="Calibri" w:eastAsia="Times New Roman" w:hAnsi="Calibri" w:cs="Calibri"/>
-                <w:color w:val="000000"/>
-                <w:sz w:val="22"/>
-                <w:szCs w:val="22"/>
+                <w:sz w:val="24"/>
+                <w:szCs w:val="24"/>
+              </w:rPr>
+            </w:pPr>
+            <w:r>
+              <w:rPr>
+                <w:rFonts w:ascii="Calibri" w:eastAsia="Times New Roman" w:hAnsi="Calibri" w:cs="Calibri"/>
+                <w:color w:val="000000"/>
+                <w:sz w:val="24"/>
+                <w:szCs w:val="24"/>
               </w:rPr>
               <w:t>LONGITUDE</w:t>
             </w:r>
@@ -3476,16 +3466,16 @@
               <w:rPr>
                 <w:rFonts w:ascii="Calibri" w:eastAsia="Times New Roman" w:hAnsi="Calibri" w:cs="Calibri"/>
                 <w:color w:val="000000"/>
-                <w:sz w:val="22"/>
-                <w:szCs w:val="22"/>
-              </w:rPr>
-            </w:pPr>
-            <w:r>
-              <w:rPr>
-                <w:rFonts w:ascii="Calibri" w:eastAsia="Times New Roman" w:hAnsi="Calibri" w:cs="Calibri"/>
-                <w:color w:val="000000"/>
-                <w:sz w:val="22"/>
-                <w:szCs w:val="22"/>
+                <w:sz w:val="24"/>
+                <w:szCs w:val="24"/>
+              </w:rPr>
+            </w:pPr>
+            <w:r>
+              <w:rPr>
+                <w:rFonts w:ascii="Calibri" w:eastAsia="Times New Roman" w:hAnsi="Calibri" w:cs="Calibri"/>
+                <w:color w:val="000000"/>
+                <w:sz w:val="24"/>
+                <w:szCs w:val="24"/>
               </w:rPr>
               <w:t>Linear Scaling</w:t>
             </w:r>
@@ -3511,16 +3501,16 @@
               <w:rPr>
                 <w:rFonts w:ascii="Calibri" w:eastAsia="Times New Roman" w:hAnsi="Calibri" w:cs="Calibri"/>
                 <w:color w:val="000000"/>
-                <w:sz w:val="22"/>
-                <w:szCs w:val="22"/>
-              </w:rPr>
-            </w:pPr>
-            <w:r>
-              <w:rPr>
-                <w:rFonts w:ascii="Calibri" w:eastAsia="Times New Roman" w:hAnsi="Calibri" w:cs="Calibri"/>
-                <w:color w:val="000000"/>
-                <w:sz w:val="22"/>
-                <w:szCs w:val="22"/>
+                <w:sz w:val="24"/>
+                <w:szCs w:val="24"/>
+              </w:rPr>
+            </w:pPr>
+            <w:r>
+              <w:rPr>
+                <w:rFonts w:ascii="Calibri" w:eastAsia="Times New Roman" w:hAnsi="Calibri" w:cs="Calibri"/>
+                <w:color w:val="000000"/>
+                <w:sz w:val="24"/>
+                <w:szCs w:val="24"/>
               </w:rPr>
               <w:t>LONGITUDE</w:t>
             </w:r>
@@ -3551,16 +3541,16 @@
               <w:rPr>
                 <w:rFonts w:ascii="Calibri" w:eastAsia="Times New Roman" w:hAnsi="Calibri" w:cs="Calibri"/>
                 <w:color w:val="000000"/>
-                <w:sz w:val="22"/>
-                <w:szCs w:val="22"/>
-              </w:rPr>
-            </w:pPr>
-            <w:r>
-              <w:rPr>
-                <w:rFonts w:ascii="Calibri" w:eastAsia="Times New Roman" w:hAnsi="Calibri" w:cs="Calibri"/>
-                <w:color w:val="000000"/>
-                <w:sz w:val="22"/>
-                <w:szCs w:val="22"/>
+                <w:sz w:val="24"/>
+                <w:szCs w:val="24"/>
+              </w:rPr>
+            </w:pPr>
+            <w:r>
+              <w:rPr>
+                <w:rFonts w:ascii="Calibri" w:eastAsia="Times New Roman" w:hAnsi="Calibri" w:cs="Calibri"/>
+                <w:color w:val="000000"/>
+                <w:sz w:val="24"/>
+                <w:szCs w:val="24"/>
               </w:rPr>
               <w:t>LATITUDE</w:t>
             </w:r>
@@ -3587,16 +3577,16 @@
               <w:rPr>
                 <w:rFonts w:ascii="Calibri" w:eastAsia="Times New Roman" w:hAnsi="Calibri" w:cs="Calibri"/>
                 <w:color w:val="000000"/>
-                <w:sz w:val="22"/>
-                <w:szCs w:val="22"/>
-              </w:rPr>
-            </w:pPr>
-            <w:r>
-              <w:rPr>
-                <w:rFonts w:ascii="Calibri" w:eastAsia="Times New Roman" w:hAnsi="Calibri" w:cs="Calibri"/>
-                <w:color w:val="000000"/>
-                <w:sz w:val="22"/>
-                <w:szCs w:val="22"/>
+                <w:sz w:val="24"/>
+                <w:szCs w:val="24"/>
+              </w:rPr>
+            </w:pPr>
+            <w:r>
+              <w:rPr>
+                <w:rFonts w:ascii="Calibri" w:eastAsia="Times New Roman" w:hAnsi="Calibri" w:cs="Calibri"/>
+                <w:color w:val="000000"/>
+                <w:sz w:val="24"/>
+                <w:szCs w:val="24"/>
               </w:rPr>
               <w:t>Linear Scaling</w:t>
             </w:r>
@@ -3622,16 +3612,16 @@
               <w:rPr>
                 <w:rFonts w:ascii="Calibri" w:eastAsia="Times New Roman" w:hAnsi="Calibri" w:cs="Calibri"/>
                 <w:color w:val="000000"/>
-                <w:sz w:val="22"/>
-                <w:szCs w:val="22"/>
-              </w:rPr>
-            </w:pPr>
-            <w:r>
-              <w:rPr>
-                <w:rFonts w:ascii="Calibri" w:eastAsia="Times New Roman" w:hAnsi="Calibri" w:cs="Calibri"/>
-                <w:color w:val="000000"/>
-                <w:sz w:val="22"/>
-                <w:szCs w:val="22"/>
+                <w:sz w:val="24"/>
+                <w:szCs w:val="24"/>
+              </w:rPr>
+            </w:pPr>
+            <w:r>
+              <w:rPr>
+                <w:rFonts w:ascii="Calibri" w:eastAsia="Times New Roman" w:hAnsi="Calibri" w:cs="Calibri"/>
+                <w:color w:val="000000"/>
+                <w:sz w:val="24"/>
+                <w:szCs w:val="24"/>
               </w:rPr>
               <w:t>LATITUDE</w:t>
             </w:r>
@@ -3662,16 +3652,16 @@
               <w:rPr>
                 <w:rFonts w:ascii="Calibri" w:eastAsia="Times New Roman" w:hAnsi="Calibri" w:cs="Calibri"/>
                 <w:color w:val="000000"/>
-                <w:sz w:val="22"/>
-                <w:szCs w:val="22"/>
-              </w:rPr>
-            </w:pPr>
-            <w:r>
-              <w:rPr>
-                <w:rFonts w:ascii="Calibri" w:eastAsia="Times New Roman" w:hAnsi="Calibri" w:cs="Calibri"/>
-                <w:color w:val="000000"/>
-                <w:sz w:val="22"/>
-                <w:szCs w:val="22"/>
+                <w:sz w:val="24"/>
+                <w:szCs w:val="24"/>
+              </w:rPr>
+            </w:pPr>
+            <w:r>
+              <w:rPr>
+                <w:rFonts w:ascii="Calibri" w:eastAsia="Times New Roman" w:hAnsi="Calibri" w:cs="Calibri"/>
+                <w:color w:val="000000"/>
+                <w:sz w:val="24"/>
+                <w:szCs w:val="24"/>
               </w:rPr>
               <w:t>TARGET(PRICE_IN_LACS)</w:t>
             </w:r>
@@ -3698,8 +3688,8 @@
               <w:rPr>
                 <w:rFonts w:ascii="Calibri" w:eastAsia="Times New Roman" w:hAnsi="Calibri" w:cs="Calibri"/>
                 <w:color w:val="000000"/>
-                <w:sz w:val="22"/>
-                <w:szCs w:val="22"/>
+                <w:sz w:val="24"/>
+                <w:szCs w:val="24"/>
               </w:rPr>
             </w:pPr>
             <w:proofErr w:type="gramStart"/>
@@ -3707,8 +3697,8 @@
               <w:rPr>
                 <w:rFonts w:ascii="Calibri" w:eastAsia="Times New Roman" w:hAnsi="Calibri" w:cs="Calibri"/>
                 <w:color w:val="000000"/>
-                <w:sz w:val="22"/>
-                <w:szCs w:val="22"/>
+                <w:sz w:val="24"/>
+                <w:szCs w:val="24"/>
               </w:rPr>
               <w:t>log(</w:t>
             </w:r>
@@ -3717,8 +3707,8 @@
               <w:rPr>
                 <w:rFonts w:ascii="Calibri" w:eastAsia="Times New Roman" w:hAnsi="Calibri" w:cs="Calibri"/>
                 <w:color w:val="000000"/>
-                <w:sz w:val="22"/>
-                <w:szCs w:val="22"/>
+                <w:sz w:val="24"/>
+                <w:szCs w:val="24"/>
               </w:rPr>
               <w:t>TARGET(PRICE_IN_LACS))</w:t>
             </w:r>
@@ -3744,16 +3734,16 @@
               <w:rPr>
                 <w:rFonts w:ascii="Calibri" w:eastAsia="Times New Roman" w:hAnsi="Calibri" w:cs="Calibri"/>
                 <w:color w:val="000000"/>
-                <w:sz w:val="22"/>
-                <w:szCs w:val="22"/>
-              </w:rPr>
-            </w:pPr>
-            <w:r>
-              <w:rPr>
-                <w:rFonts w:ascii="Calibri" w:eastAsia="Times New Roman" w:hAnsi="Calibri" w:cs="Calibri"/>
-                <w:color w:val="000000"/>
-                <w:sz w:val="22"/>
-                <w:szCs w:val="22"/>
+                <w:sz w:val="24"/>
+                <w:szCs w:val="24"/>
+              </w:rPr>
+            </w:pPr>
+            <w:r>
+              <w:rPr>
+                <w:rFonts w:ascii="Calibri" w:eastAsia="Times New Roman" w:hAnsi="Calibri" w:cs="Calibri"/>
+                <w:color w:val="000000"/>
+                <w:sz w:val="24"/>
+                <w:szCs w:val="24"/>
               </w:rPr>
               <w:t>TARGET(PRICE_IN_LACS)</w:t>
             </w:r>

</xml_diff>